<commit_message>
Added 1.2 History and partially 1.4 Requirements sections. Added one position to bibliography.
</commit_message>
<xml_diff>
--- a/doc/MasterThesis.docx
+++ b/doc/MasterThesis.docx
@@ -4068,15 +4068,6 @@
                                 <w:lang w:val="pl-PL"/>
                               </w:rPr>
                               <w:br/>
-                            </w:r>
-                            <w:r>
-                              <w:rPr>
-                                <w:rFonts w:asciiTheme="minorHAnsi" w:hAnsiTheme="minorHAnsi" w:cstheme="minorHAnsi"/>
-                                <w:b/>
-                                <w:sz w:val="26"/>
-                                <w:szCs w:val="26"/>
-                                <w:lang w:val="pl-PL"/>
-                              </w:rPr>
                               <w:t>VIRTUALITY (VR)</w:t>
                             </w:r>
                           </w:p>
@@ -4135,15 +4126,6 @@
                           <w:lang w:val="pl-PL"/>
                         </w:rPr>
                         <w:br/>
-                      </w:r>
-                      <w:r>
-                        <w:rPr>
-                          <w:rFonts w:asciiTheme="minorHAnsi" w:hAnsiTheme="minorHAnsi" w:cstheme="minorHAnsi"/>
-                          <w:b/>
-                          <w:sz w:val="26"/>
-                          <w:szCs w:val="26"/>
-                          <w:lang w:val="pl-PL"/>
-                        </w:rPr>
                         <w:t>VIRTUALITY (VR)</w:t>
                       </w:r>
                     </w:p>
@@ -4245,15 +4227,6 @@
                                 <w:lang w:val="pl-PL"/>
                               </w:rPr>
                               <w:br/>
-                            </w:r>
-                            <w:r>
-                              <w:rPr>
-                                <w:rFonts w:asciiTheme="minorHAnsi" w:hAnsiTheme="minorHAnsi" w:cstheme="minorHAnsi"/>
-                                <w:b/>
-                                <w:sz w:val="26"/>
-                                <w:szCs w:val="26"/>
-                                <w:lang w:val="pl-PL"/>
-                              </w:rPr>
                               <w:t>REALITY (AR)</w:t>
                             </w:r>
                           </w:p>
@@ -4312,15 +4285,6 @@
                           <w:lang w:val="pl-PL"/>
                         </w:rPr>
                         <w:br/>
-                      </w:r>
-                      <w:r>
-                        <w:rPr>
-                          <w:rFonts w:asciiTheme="minorHAnsi" w:hAnsiTheme="minorHAnsi" w:cstheme="minorHAnsi"/>
-                          <w:b/>
-                          <w:sz w:val="26"/>
-                          <w:szCs w:val="26"/>
-                          <w:lang w:val="pl-PL"/>
-                        </w:rPr>
                         <w:t>REALITY (AR)</w:t>
                       </w:r>
                     </w:p>
@@ -4833,33 +4797,825 @@
     </w:p>
     <w:p>
       <w:pPr>
-        <w:ind w:left="288" w:right="288"/>
-        <w:rPr>
-          <w:lang w:val="en-US"/>
-        </w:rPr>
-      </w:pPr>
-      <w:r>
-        <w:rPr>
-          <w:lang w:val="en-US"/>
-        </w:rPr>
-        <w:t xml:space="preserve">History of Augmented </w:t>
-      </w:r>
-      <w:r>
-        <w:rPr>
-          <w:lang w:val="en-US"/>
-        </w:rPr>
-        <w:t xml:space="preserve">Reality is </w:t>
-      </w:r>
-      <w:bookmarkStart w:id="3" w:name="_GoBack"/>
-      <w:bookmarkEnd w:id="3"/>
-    </w:p>
-    <w:p>
-      <w:pPr>
-        <w:ind w:left="288" w:right="288"/>
-        <w:rPr>
-          <w:lang w:val="en-US"/>
-        </w:rPr>
-      </w:pPr>
+        <w:ind w:left="288" w:right="288" w:firstLine="420"/>
+        <w:jc w:val="both"/>
+        <w:rPr>
+          <w:lang w:val="en-US"/>
+        </w:rPr>
+      </w:pPr>
+      <w:r>
+        <w:rPr>
+          <w:lang w:val="en-US"/>
+        </w:rPr>
+        <w:t>Augmented Reality in form which is known nowadays was</w:t>
+      </w:r>
+      <w:r>
+        <w:rPr>
+          <w:lang w:val="en-US"/>
+        </w:rPr>
+        <w:t xml:space="preserve"> imagined as a technology of the future since the first computer was designed. People could observe multiple applications of AR in science-fiction movies but did not know that this concept was already researched.</w:t>
+      </w:r>
+      <w:r>
+        <w:rPr>
+          <w:lang w:val="en-US"/>
+        </w:rPr>
+        <w:t xml:space="preserve"> </w:t>
+      </w:r>
+      <w:r>
+        <w:rPr>
+          <w:lang w:val="en-US"/>
+        </w:rPr>
+        <w:t>Rapid</w:t>
+      </w:r>
+      <w:r>
+        <w:rPr>
+          <w:lang w:val="en-US"/>
+        </w:rPr>
+        <w:t xml:space="preserve"> </w:t>
+      </w:r>
+      <w:r>
+        <w:rPr>
+          <w:lang w:val="en-US"/>
+        </w:rPr>
+        <w:t>development of AR can be noticed</w:t>
+      </w:r>
+      <w:r>
+        <w:rPr>
+          <w:lang w:val="en-US"/>
+        </w:rPr>
+        <w:t xml:space="preserve"> within last 10 years and is commonly considered to be the one of the inventions of XXI century. </w:t>
+      </w:r>
+    </w:p>
+    <w:p>
+      <w:pPr>
+        <w:ind w:left="288" w:right="288" w:firstLine="420"/>
+        <w:jc w:val="both"/>
+        <w:rPr>
+          <w:lang w:val="en-US"/>
+        </w:rPr>
+      </w:pPr>
+      <w:r>
+        <w:rPr>
+          <w:lang w:val="en-US"/>
+        </w:rPr>
+        <w:t xml:space="preserve">This belief is incorrect as the beginning of AR is dated for 1962 as Morton </w:t>
+      </w:r>
+      <w:proofErr w:type="spellStart"/>
+      <w:r>
+        <w:rPr>
+          <w:lang w:val="en-US"/>
+        </w:rPr>
+        <w:t>Heilig</w:t>
+      </w:r>
+      <w:proofErr w:type="spellEnd"/>
+      <w:r>
+        <w:rPr>
+          <w:lang w:val="en-US"/>
+        </w:rPr>
+        <w:t xml:space="preserve"> </w:t>
+      </w:r>
+      <w:r>
+        <w:rPr>
+          <w:lang w:val="en-US"/>
+        </w:rPr>
+        <w:t xml:space="preserve">created </w:t>
+      </w:r>
+      <w:r>
+        <w:rPr>
+          <w:lang w:val="en-US"/>
+        </w:rPr>
+        <w:t>a</w:t>
+      </w:r>
+      <w:r>
+        <w:rPr>
+          <w:lang w:val="en-US"/>
+        </w:rPr>
+        <w:t xml:space="preserve"> bicycle</w:t>
+      </w:r>
+      <w:r>
+        <w:rPr>
+          <w:lang w:val="en-US"/>
+        </w:rPr>
+        <w:t xml:space="preserve"> simulator called </w:t>
+      </w:r>
+      <w:proofErr w:type="spellStart"/>
+      <w:r>
+        <w:rPr>
+          <w:lang w:val="en-US"/>
+        </w:rPr>
+        <w:t>S</w:t>
+      </w:r>
+      <w:r>
+        <w:rPr>
+          <w:lang w:val="en-US"/>
+        </w:rPr>
+        <w:t>ensorama</w:t>
+      </w:r>
+      <w:proofErr w:type="spellEnd"/>
+      <w:r>
+        <w:rPr>
+          <w:lang w:val="en-US"/>
+        </w:rPr>
+        <w:t xml:space="preserve"> based on multimodal (multi-sense) technology. </w:t>
+      </w:r>
+      <w:r>
+        <w:rPr>
+          <w:lang w:val="en-US"/>
+        </w:rPr>
+        <w:t xml:space="preserve">The machine could provide stereoscopic 3D vision in wide-angle view, body tilt, </w:t>
+      </w:r>
+      <w:proofErr w:type="gramStart"/>
+      <w:r>
+        <w:rPr>
+          <w:lang w:val="en-US"/>
+        </w:rPr>
+        <w:t>stereo</w:t>
+      </w:r>
+      <w:proofErr w:type="gramEnd"/>
+      <w:r>
+        <w:rPr>
+          <w:lang w:val="en-US"/>
+        </w:rPr>
+        <w:t xml:space="preserve"> sound and even wind tracks and smells triggered as the film was displayed. As nearly all senses were involved during the simulation </w:t>
+      </w:r>
+      <w:proofErr w:type="spellStart"/>
+      <w:r>
+        <w:rPr>
+          <w:lang w:val="en-US"/>
+        </w:rPr>
+        <w:t>Sensorama</w:t>
+      </w:r>
+      <w:proofErr w:type="spellEnd"/>
+      <w:r>
+        <w:rPr>
+          <w:lang w:val="en-US"/>
+        </w:rPr>
+        <w:t xml:space="preserve"> gave the general idea </w:t>
+      </w:r>
+      <w:r>
+        <w:rPr>
+          <w:lang w:val="en-US"/>
+        </w:rPr>
+        <w:t>of</w:t>
+      </w:r>
+      <w:r>
+        <w:rPr>
+          <w:lang w:val="en-US"/>
+        </w:rPr>
+        <w:t xml:space="preserve"> Augmented Reality which was developed further </w:t>
+      </w:r>
+      <w:r>
+        <w:rPr>
+          <w:lang w:val="en-US"/>
+        </w:rPr>
+        <w:t>using the computer.</w:t>
+      </w:r>
+    </w:p>
+    <w:p>
+      <w:pPr>
+        <w:ind w:left="288" w:right="288" w:firstLine="417"/>
+        <w:jc w:val="both"/>
+        <w:rPr>
+          <w:lang w:val="en-US"/>
+        </w:rPr>
+      </w:pPr>
+      <w:r>
+        <w:rPr>
+          <w:lang w:val="en-US"/>
+        </w:rPr>
+        <w:t>Ivan’s Sutherland invention of the first head-mounted display named Sword of Damocles</w:t>
+      </w:r>
+      <w:r>
+        <w:rPr>
+          <w:lang w:val="en-US"/>
+        </w:rPr>
+        <w:t xml:space="preserve"> in </w:t>
+      </w:r>
+      <w:r>
+        <w:rPr>
+          <w:lang w:val="en-US"/>
+        </w:rPr>
+        <w:t>1968</w:t>
+      </w:r>
+      <w:r>
+        <w:rPr>
+          <w:lang w:val="en-US"/>
+        </w:rPr>
+        <w:t xml:space="preserve"> was the next mile step in AR history. </w:t>
+      </w:r>
+      <w:r>
+        <w:rPr>
+          <w:lang w:val="en-US"/>
+        </w:rPr>
+        <w:t xml:space="preserve">Allowing </w:t>
+      </w:r>
+      <w:proofErr w:type="gramStart"/>
+      <w:r>
+        <w:rPr>
+          <w:lang w:val="en-US"/>
+        </w:rPr>
+        <w:t>to see</w:t>
+      </w:r>
+      <w:proofErr w:type="gramEnd"/>
+      <w:r>
+        <w:rPr>
+          <w:lang w:val="en-US"/>
+        </w:rPr>
+        <w:t xml:space="preserve"> computer-generated</w:t>
+      </w:r>
+      <w:r>
+        <w:rPr>
+          <w:lang w:val="en-US"/>
+        </w:rPr>
+        <w:t xml:space="preserve"> </w:t>
+      </w:r>
+      <w:r>
+        <w:rPr>
+          <w:lang w:val="en-US"/>
+        </w:rPr>
+        <w:t>wireframe rooms according to user head position it gave the background for user interaction with virtual world.</w:t>
+      </w:r>
+    </w:p>
+    <w:p>
+      <w:pPr>
+        <w:ind w:left="288" w:right="288" w:firstLine="417"/>
+        <w:jc w:val="both"/>
+        <w:rPr>
+          <w:lang w:val="en-US"/>
+        </w:rPr>
+      </w:pPr>
+      <w:r>
+        <w:rPr>
+          <w:lang w:val="en-US"/>
+        </w:rPr>
+        <w:t xml:space="preserve">In 1975 Myron Krueger established artificial reality laboratory called </w:t>
+      </w:r>
+      <w:proofErr w:type="spellStart"/>
+      <w:r>
+        <w:rPr>
+          <w:lang w:val="en-US"/>
+        </w:rPr>
+        <w:t>Videoplace</w:t>
+      </w:r>
+      <w:proofErr w:type="spellEnd"/>
+      <w:r>
+        <w:rPr>
+          <w:lang w:val="en-US"/>
+        </w:rPr>
+        <w:t>. Based on cameras, projectors and computer hardware it created an interactive artificial environment for the first time.</w:t>
+      </w:r>
+    </w:p>
+    <w:p>
+      <w:pPr>
+        <w:ind w:left="288" w:right="288" w:firstLine="417"/>
+        <w:jc w:val="both"/>
+        <w:rPr>
+          <w:lang w:val="en-US"/>
+        </w:rPr>
+      </w:pPr>
+      <w:r>
+        <w:rPr>
+          <w:lang w:val="en-US"/>
+        </w:rPr>
+        <w:t xml:space="preserve">These inventions aroused interest of Augmented Reality and from this point it became a </w:t>
+      </w:r>
+      <w:r>
+        <w:rPr>
+          <w:lang w:val="en-US"/>
+        </w:rPr>
+        <w:t xml:space="preserve">popular </w:t>
+      </w:r>
+      <w:r>
+        <w:rPr>
+          <w:lang w:val="en-US"/>
+        </w:rPr>
+        <w:t xml:space="preserve">subject of studies and computer science research. In 1989 </w:t>
+      </w:r>
+      <w:proofErr w:type="spellStart"/>
+      <w:r>
+        <w:rPr>
+          <w:lang w:val="en-US"/>
+        </w:rPr>
+        <w:t>Jaron</w:t>
+      </w:r>
+      <w:proofErr w:type="spellEnd"/>
+      <w:r>
+        <w:rPr>
+          <w:lang w:val="en-US"/>
+        </w:rPr>
+        <w:t xml:space="preserve"> Lanier coined the ‘Virtual Reality’ phrase by leading the company that sold VR goggles and gloves. In 1990 Tom </w:t>
+      </w:r>
+      <w:proofErr w:type="spellStart"/>
+      <w:r>
+        <w:rPr>
+          <w:lang w:val="en-US"/>
+        </w:rPr>
+        <w:t>Caudell</w:t>
+      </w:r>
+      <w:proofErr w:type="spellEnd"/>
+      <w:r>
+        <w:rPr>
+          <w:lang w:val="en-US"/>
+        </w:rPr>
+        <w:t xml:space="preserve"> an aircraft manufacturer popularized ‘Augmented Reality’ phrase.</w:t>
+      </w:r>
+    </w:p>
+    <w:p>
+      <w:pPr>
+        <w:ind w:left="288" w:right="288" w:firstLine="417"/>
+        <w:jc w:val="both"/>
+        <w:rPr>
+          <w:lang w:val="en-US"/>
+        </w:rPr>
+      </w:pPr>
+      <w:r>
+        <w:rPr>
+          <w:lang w:val="en-US"/>
+        </w:rPr>
+        <w:lastRenderedPageBreak/>
+        <w:t xml:space="preserve">1994 introduced Paul </w:t>
+      </w:r>
+      <w:proofErr w:type="spellStart"/>
+      <w:r>
+        <w:rPr>
+          <w:lang w:val="en-US"/>
+        </w:rPr>
+        <w:t>Milgrim’s</w:t>
+      </w:r>
+      <w:proofErr w:type="spellEnd"/>
+      <w:r>
+        <w:rPr>
+          <w:lang w:val="en-US"/>
+        </w:rPr>
+        <w:t xml:space="preserve"> </w:t>
+      </w:r>
+      <w:proofErr w:type="spellStart"/>
+      <w:r>
+        <w:rPr>
+          <w:lang w:val="en-US"/>
+        </w:rPr>
+        <w:t>Vrtuality</w:t>
+      </w:r>
+      <w:proofErr w:type="spellEnd"/>
+      <w:r>
+        <w:rPr>
+          <w:lang w:val="en-US"/>
+        </w:rPr>
+        <w:t xml:space="preserve"> Continuum concept (Figure 1.1.1.) and classified Augmented Reality as an area of Mixed Reality</w:t>
+      </w:r>
+      <w:r>
+        <w:rPr>
+          <w:lang w:val="en-US"/>
+        </w:rPr>
+        <w:t xml:space="preserve"> specifying </w:t>
+      </w:r>
+      <w:proofErr w:type="gramStart"/>
+      <w:r>
+        <w:rPr>
+          <w:lang w:val="en-US"/>
+        </w:rPr>
+        <w:t>it’s</w:t>
+      </w:r>
+      <w:proofErr w:type="gramEnd"/>
+      <w:r>
+        <w:rPr>
+          <w:lang w:val="en-US"/>
+        </w:rPr>
+        <w:t xml:space="preserve"> boundaries and unique features.</w:t>
+      </w:r>
+    </w:p>
+    <w:p>
+      <w:pPr>
+        <w:ind w:left="288" w:right="288" w:firstLine="417"/>
+        <w:jc w:val="both"/>
+        <w:rPr>
+          <w:lang w:val="en-US"/>
+        </w:rPr>
+      </w:pPr>
+      <w:r>
+        <w:rPr>
+          <w:lang w:val="en-US"/>
+        </w:rPr>
+        <w:t xml:space="preserve">In 1996 </w:t>
+      </w:r>
+      <w:r>
+        <w:t xml:space="preserve">Jun </w:t>
+      </w:r>
+      <w:proofErr w:type="spellStart"/>
+      <w:r>
+        <w:t>Rekimoto</w:t>
+      </w:r>
+      <w:proofErr w:type="spellEnd"/>
+      <w:r>
+        <w:t xml:space="preserve"> presents </w:t>
+      </w:r>
+      <w:r>
+        <w:t>2D matrix markers</w:t>
+      </w:r>
+      <w:r>
+        <w:t xml:space="preserve"> (square-shaped barcodes), one of the first marker systems to allow </w:t>
+      </w:r>
+      <w:r>
+        <w:t>simultaneously identify real world objects and estimate their coordinate systems</w:t>
+      </w:r>
+      <w:r>
+        <w:t>.</w:t>
+      </w:r>
+    </w:p>
+    <w:p>
+      <w:pPr>
+        <w:ind w:left="288" w:right="288" w:firstLine="417"/>
+        <w:jc w:val="both"/>
+        <w:rPr>
+          <w:rFonts w:cs="LMRoman10-Regular"/>
+          <w:szCs w:val="32"/>
+          <w:lang w:val="en-US"/>
+        </w:rPr>
+      </w:pPr>
+      <w:r>
+        <w:rPr>
+          <w:lang w:val="en-US"/>
+        </w:rPr>
+        <w:t xml:space="preserve">Commonly known definition of the Augmented Reality </w:t>
+      </w:r>
+      <w:r>
+        <w:rPr>
+          <w:lang w:val="en-US"/>
+        </w:rPr>
+        <w:t xml:space="preserve">term and it’s </w:t>
+      </w:r>
+      <w:r>
+        <w:rPr>
+          <w:lang w:val="en-US"/>
+        </w:rPr>
+        <w:t xml:space="preserve">field was defined by Ronald Azuma </w:t>
+      </w:r>
+      <w:r>
+        <w:rPr>
+          <w:lang w:val="en-US"/>
+        </w:rPr>
+        <w:t>in</w:t>
+      </w:r>
+      <w:r>
+        <w:rPr>
+          <w:lang w:val="en-US"/>
+        </w:rPr>
+        <w:t xml:space="preserve"> </w:t>
+      </w:r>
+      <w:r>
+        <w:rPr>
+          <w:rFonts w:cs="LMRoman10-Regular"/>
+          <w:szCs w:val="32"/>
+          <w:lang w:val="en-US"/>
+        </w:rPr>
+        <w:t>“A Survey of Augmented Reality</w:t>
+      </w:r>
+      <w:proofErr w:type="gramStart"/>
+      <w:r>
+        <w:rPr>
+          <w:rFonts w:cs="LMRoman10-Regular"/>
+          <w:szCs w:val="32"/>
+          <w:lang w:val="en-US"/>
+        </w:rPr>
+        <w:t>”</w:t>
+      </w:r>
+      <w:r>
+        <w:rPr>
+          <w:rFonts w:cs="LMRoman10-Regular"/>
+          <w:szCs w:val="32"/>
+          <w:lang w:val="en-US"/>
+        </w:rPr>
+        <w:t xml:space="preserve">  in</w:t>
+      </w:r>
+      <w:proofErr w:type="gramEnd"/>
+      <w:r>
+        <w:rPr>
+          <w:rFonts w:cs="LMRoman10-Regular"/>
+          <w:szCs w:val="32"/>
+          <w:lang w:val="en-US"/>
+        </w:rPr>
+        <w:t xml:space="preserve"> 1997.</w:t>
+      </w:r>
+      <w:r>
+        <w:rPr>
+          <w:rFonts w:cs="LMRoman10-Regular"/>
+          <w:szCs w:val="32"/>
+          <w:lang w:val="en-US"/>
+        </w:rPr>
+        <w:t xml:space="preserve"> </w:t>
+      </w:r>
+    </w:p>
+    <w:p>
+      <w:pPr>
+        <w:ind w:left="288" w:right="288" w:firstLine="417"/>
+        <w:jc w:val="both"/>
+      </w:pPr>
+      <w:r>
+        <w:rPr>
+          <w:rFonts w:cs="LMRoman10-Regular"/>
+          <w:szCs w:val="32"/>
+          <w:lang w:val="en-US"/>
+        </w:rPr>
+        <w:t xml:space="preserve">The release of the </w:t>
+      </w:r>
+      <w:proofErr w:type="spellStart"/>
+      <w:r>
+        <w:rPr>
+          <w:rFonts w:cs="LMRoman10-Regular"/>
+          <w:szCs w:val="32"/>
+          <w:lang w:val="en-US"/>
+        </w:rPr>
+        <w:t>ARToolkit</w:t>
+      </w:r>
+      <w:proofErr w:type="spellEnd"/>
+      <w:r>
+        <w:rPr>
+          <w:rFonts w:cs="LMRoman10-Regular"/>
+          <w:szCs w:val="32"/>
+          <w:lang w:val="en-US"/>
+        </w:rPr>
+        <w:t xml:space="preserve">- open source computer vision </w:t>
+      </w:r>
+      <w:proofErr w:type="gramStart"/>
+      <w:r>
+        <w:rPr>
+          <w:rFonts w:cs="LMRoman10-Regular"/>
+          <w:szCs w:val="32"/>
+          <w:lang w:val="en-US"/>
+        </w:rPr>
+        <w:t>tracking  library</w:t>
+      </w:r>
+      <w:proofErr w:type="gramEnd"/>
+      <w:r>
+        <w:rPr>
+          <w:rFonts w:cs="LMRoman10-Regular"/>
+          <w:szCs w:val="32"/>
+          <w:lang w:val="en-US"/>
+        </w:rPr>
+        <w:t xml:space="preserve"> developed by </w:t>
+      </w:r>
+      <w:proofErr w:type="spellStart"/>
+      <w:r>
+        <w:t>Hirokazu</w:t>
+      </w:r>
+      <w:proofErr w:type="spellEnd"/>
+      <w:r>
+        <w:t xml:space="preserve"> Kato</w:t>
+      </w:r>
+      <w:r>
+        <w:t xml:space="preserve"> at the </w:t>
+      </w:r>
+      <w:proofErr w:type="spellStart"/>
+      <w:r>
+        <w:t>HITlab</w:t>
+      </w:r>
+      <w:proofErr w:type="spellEnd"/>
+      <w:r>
+        <w:t xml:space="preserve"> was the real milestone for the AR research. It </w:t>
+      </w:r>
+      <w:r>
+        <w:t xml:space="preserve">began new wave of interest among developers and opened </w:t>
+      </w:r>
+      <w:proofErr w:type="gramStart"/>
+      <w:r>
+        <w:t>a new possibilities</w:t>
+      </w:r>
+      <w:proofErr w:type="gramEnd"/>
+      <w:r>
+        <w:t xml:space="preserve"> of AR programming.</w:t>
+      </w:r>
+    </w:p>
+    <w:p>
+      <w:pPr>
+        <w:ind w:left="288" w:right="288" w:firstLine="417"/>
+        <w:jc w:val="both"/>
+        <w:rPr>
+          <w:lang w:val="en-US"/>
+        </w:rPr>
+      </w:pPr>
+      <w:r>
+        <w:rPr>
+          <w:lang w:val="en-US"/>
+        </w:rPr>
+        <w:t>The first game based on Augmented Reality concept “</w:t>
+      </w:r>
+      <w:proofErr w:type="spellStart"/>
+      <w:r>
+        <w:rPr>
+          <w:lang w:val="en-US"/>
+        </w:rPr>
+        <w:t>ARQuake</w:t>
+      </w:r>
+      <w:proofErr w:type="spellEnd"/>
+      <w:r>
+        <w:rPr>
+          <w:lang w:val="en-US"/>
+        </w:rPr>
+        <w:t xml:space="preserve">” was </w:t>
+      </w:r>
+      <w:proofErr w:type="gramStart"/>
+      <w:r>
+        <w:rPr>
+          <w:lang w:val="en-US"/>
+        </w:rPr>
+        <w:t>developed  in</w:t>
+      </w:r>
+      <w:proofErr w:type="gramEnd"/>
+      <w:r>
+        <w:rPr>
+          <w:lang w:val="en-US"/>
+        </w:rPr>
+        <w:t xml:space="preserve"> 2002  and started by </w:t>
+      </w:r>
+      <w:proofErr w:type="spellStart"/>
+      <w:r>
+        <w:rPr>
+          <w:lang w:val="en-US"/>
+        </w:rPr>
+        <w:t>it’s</w:t>
+      </w:r>
+      <w:proofErr w:type="spellEnd"/>
+      <w:r>
+        <w:rPr>
+          <w:lang w:val="en-US"/>
+        </w:rPr>
+        <w:t xml:space="preserve"> inventor Bruce H. Thomas. It provided outdoor first-person shooter based on virtual environment generated upon real world captured images.</w:t>
+      </w:r>
+    </w:p>
+    <w:p>
+      <w:pPr>
+        <w:ind w:left="288" w:right="288" w:firstLine="417"/>
+        <w:jc w:val="both"/>
+        <w:rPr>
+          <w:lang w:val="en-US"/>
+        </w:rPr>
+      </w:pPr>
+      <w:proofErr w:type="spellStart"/>
+      <w:r>
+        <w:rPr>
+          <w:lang w:val="en-US"/>
+        </w:rPr>
+        <w:t>ARToolkit</w:t>
+      </w:r>
+      <w:proofErr w:type="spellEnd"/>
+      <w:r>
+        <w:rPr>
+          <w:lang w:val="en-US"/>
+        </w:rPr>
+        <w:t xml:space="preserve"> was redesigned and ported to Adobe Flash (</w:t>
+      </w:r>
+      <w:proofErr w:type="spellStart"/>
+      <w:r>
+        <w:rPr>
+          <w:lang w:val="en-US"/>
+        </w:rPr>
+        <w:t>FLARToolkit</w:t>
+      </w:r>
+      <w:proofErr w:type="spellEnd"/>
+      <w:r>
+        <w:rPr>
+          <w:lang w:val="en-US"/>
+        </w:rPr>
+        <w:t xml:space="preserve">) by </w:t>
+      </w:r>
+      <w:proofErr w:type="spellStart"/>
+      <w:r>
+        <w:rPr>
+          <w:lang w:val="en-US"/>
+        </w:rPr>
+        <w:t>Tomohiko</w:t>
+      </w:r>
+      <w:proofErr w:type="spellEnd"/>
+      <w:r>
+        <w:rPr>
+          <w:lang w:val="en-US"/>
+        </w:rPr>
+        <w:t xml:space="preserve"> Koyama (</w:t>
+      </w:r>
+      <w:proofErr w:type="spellStart"/>
+      <w:r>
+        <w:rPr>
+          <w:lang w:val="en-US"/>
+        </w:rPr>
+        <w:t>Saqoosha</w:t>
+      </w:r>
+      <w:proofErr w:type="spellEnd"/>
+      <w:r>
+        <w:rPr>
+          <w:lang w:val="en-US"/>
+        </w:rPr>
+        <w:t>) in 2009 bringing Augmented Reality to web</w:t>
+      </w:r>
+      <w:r>
+        <w:rPr>
+          <w:lang w:val="en-US"/>
+        </w:rPr>
+        <w:t xml:space="preserve"> </w:t>
+      </w:r>
+      <w:r>
+        <w:rPr>
+          <w:lang w:val="en-US"/>
+        </w:rPr>
+        <w:t>browsers</w:t>
+      </w:r>
+      <w:r>
+        <w:rPr>
+          <w:lang w:val="en-US"/>
+        </w:rPr>
+        <w:t xml:space="preserve"> </w:t>
+      </w:r>
+      <w:r>
+        <w:rPr>
+          <w:lang w:val="en-US"/>
+        </w:rPr>
+        <w:t xml:space="preserve">and starting a new trend wave </w:t>
+      </w:r>
+      <w:proofErr w:type="gramStart"/>
+      <w:r>
+        <w:rPr>
+          <w:lang w:val="en-US"/>
+        </w:rPr>
+        <w:t xml:space="preserve">of  </w:t>
+      </w:r>
+      <w:r>
+        <w:rPr>
+          <w:lang w:val="en-US"/>
+        </w:rPr>
+        <w:t>web</w:t>
+      </w:r>
+      <w:proofErr w:type="gramEnd"/>
+      <w:r>
+        <w:rPr>
+          <w:lang w:val="en-US"/>
+        </w:rPr>
+        <w:t>- based AR applications.</w:t>
+      </w:r>
+    </w:p>
+    <w:p>
+      <w:pPr>
+        <w:ind w:left="288" w:right="288" w:firstLine="417"/>
+        <w:jc w:val="both"/>
+        <w:rPr>
+          <w:lang w:val="en-US"/>
+        </w:rPr>
+      </w:pPr>
+      <w:r>
+        <w:rPr>
+          <w:lang w:val="en-US"/>
+        </w:rPr>
+        <w:t>Augmented</w:t>
+      </w:r>
+      <w:r>
+        <w:rPr>
+          <w:lang w:val="en-US"/>
+        </w:rPr>
+        <w:t xml:space="preserve"> Reality technology is rapidly developed </w:t>
+      </w:r>
+      <w:r>
+        <w:rPr>
+          <w:lang w:val="en-US"/>
+        </w:rPr>
+        <w:t xml:space="preserve">nowadays for variety of platforms starting with personal computers through mobile devices and ending with touch screens and </w:t>
+      </w:r>
+      <w:r>
+        <w:rPr>
+          <w:lang w:val="en-US"/>
+        </w:rPr>
+        <w:t xml:space="preserve">technical </w:t>
+      </w:r>
+      <w:proofErr w:type="spellStart"/>
+      <w:r>
+        <w:rPr>
+          <w:lang w:val="en-US"/>
+        </w:rPr>
+        <w:t>apara</w:t>
+      </w:r>
+      <w:r>
+        <w:rPr>
+          <w:lang w:val="en-US"/>
+        </w:rPr>
+        <w:t>tures</w:t>
+      </w:r>
+      <w:proofErr w:type="spellEnd"/>
+      <w:r>
+        <w:rPr>
+          <w:lang w:val="en-US"/>
+        </w:rPr>
+        <w:t>.</w:t>
+      </w:r>
+    </w:p>
+    <w:p>
+      <w:pPr>
+        <w:rPr>
+          <w:lang w:val="en-US"/>
+        </w:rPr>
+      </w:pPr>
+      <w:r>
+        <w:rPr>
+          <w:lang w:val="en-US"/>
+        </w:rPr>
+        <w:br w:type="page"/>
+      </w:r>
     </w:p>
     <w:p>
       <w:pPr>
@@ -4876,7 +5632,7 @@
           <w:lang w:val="en-US"/>
         </w:rPr>
       </w:pPr>
-      <w:bookmarkStart w:id="4" w:name="_Toc298260380"/>
+      <w:bookmarkStart w:id="3" w:name="_Toc298260380"/>
       <w:r>
         <w:rPr>
           <w:color w:val="auto"/>
@@ -4884,15 +5640,16 @@
           <w:szCs w:val="32"/>
           <w:lang w:val="en-US"/>
         </w:rPr>
+        <w:lastRenderedPageBreak/>
         <w:t>Applications</w:t>
       </w:r>
-      <w:bookmarkEnd w:id="4"/>
-    </w:p>
-    <w:p>
-      <w:pPr>
-        <w:ind w:left="288" w:right="288"/>
-        <w:rPr>
-          <w:lang w:val="pl-PL"/>
+      <w:bookmarkEnd w:id="3"/>
+    </w:p>
+    <w:p>
+      <w:pPr>
+        <w:ind w:left="288" w:right="288"/>
+        <w:rPr>
+          <w:lang w:val="en-US"/>
         </w:rPr>
       </w:pPr>
       <w:proofErr w:type="spellStart"/>
@@ -4930,19 +5687,26 @@
         </w:rPr>
         <w:t>za</w:t>
       </w:r>
+      <w:r>
+        <w:rPr>
+          <w:lang w:val="en-US"/>
+        </w:rPr>
+        <w:t>stosowac</w:t>
+      </w:r>
       <w:proofErr w:type="spellEnd"/>
       <w:r>
         <w:rPr>
-          <w:lang w:val="pl-PL"/>
-        </w:rPr>
-        <w:t>stosowac augmented reality</w:t>
-      </w:r>
-    </w:p>
-    <w:p>
-      <w:pPr>
-        <w:ind w:left="288" w:right="288"/>
-        <w:rPr>
-          <w:lang w:val="en-US"/>
+          <w:lang w:val="en-US"/>
+        </w:rPr>
+        <w:t xml:space="preserve"> augmented reality</w:t>
+      </w:r>
+    </w:p>
+    <w:p>
+      <w:pPr>
+        <w:ind w:left="288" w:right="288"/>
+        <w:rPr>
+          <w:rFonts w:cstheme="minorHAnsi"/>
+          <w:szCs w:val="32"/>
         </w:rPr>
       </w:pPr>
       <w:r>
@@ -4952,6 +5716,176 @@
         </w:rPr>
         <w:t>Augmented Reality idea provides variety of new possibilities</w:t>
       </w:r>
+    </w:p>
+    <w:p>
+      <w:pPr>
+        <w:ind w:left="288" w:right="288"/>
+        <w:rPr>
+          <w:rFonts w:cstheme="minorHAnsi"/>
+          <w:szCs w:val="32"/>
+        </w:rPr>
+      </w:pPr>
+    </w:p>
+    <w:p>
+      <w:pPr>
+        <w:ind w:left="288" w:right="288"/>
+        <w:rPr>
+          <w:rFonts w:cstheme="minorHAnsi"/>
+          <w:szCs w:val="32"/>
+        </w:rPr>
+      </w:pPr>
+    </w:p>
+    <w:p>
+      <w:pPr>
+        <w:ind w:left="288" w:right="288"/>
+        <w:rPr>
+          <w:rFonts w:cstheme="minorHAnsi"/>
+          <w:szCs w:val="32"/>
+        </w:rPr>
+      </w:pPr>
+    </w:p>
+    <w:p>
+      <w:pPr>
+        <w:ind w:left="288" w:right="288"/>
+        <w:rPr>
+          <w:rFonts w:cstheme="minorHAnsi"/>
+          <w:szCs w:val="32"/>
+        </w:rPr>
+      </w:pPr>
+    </w:p>
+    <w:p>
+      <w:pPr>
+        <w:ind w:left="288" w:right="288"/>
+        <w:rPr>
+          <w:rFonts w:cstheme="minorHAnsi"/>
+          <w:szCs w:val="32"/>
+        </w:rPr>
+      </w:pPr>
+    </w:p>
+    <w:p>
+      <w:pPr>
+        <w:ind w:left="288" w:right="288"/>
+        <w:rPr>
+          <w:rFonts w:cstheme="minorHAnsi"/>
+          <w:szCs w:val="32"/>
+        </w:rPr>
+      </w:pPr>
+    </w:p>
+    <w:p>
+      <w:pPr>
+        <w:ind w:left="288" w:right="288"/>
+        <w:rPr>
+          <w:rFonts w:cstheme="minorHAnsi"/>
+          <w:szCs w:val="32"/>
+        </w:rPr>
+      </w:pPr>
+    </w:p>
+    <w:p>
+      <w:pPr>
+        <w:ind w:left="288" w:right="288"/>
+        <w:rPr>
+          <w:rFonts w:cstheme="minorHAnsi"/>
+          <w:szCs w:val="32"/>
+        </w:rPr>
+      </w:pPr>
+    </w:p>
+    <w:p>
+      <w:pPr>
+        <w:ind w:left="288" w:right="288"/>
+        <w:rPr>
+          <w:rFonts w:cstheme="minorHAnsi"/>
+          <w:szCs w:val="32"/>
+        </w:rPr>
+      </w:pPr>
+    </w:p>
+    <w:p>
+      <w:pPr>
+        <w:ind w:left="288" w:right="288"/>
+        <w:rPr>
+          <w:rFonts w:cstheme="minorHAnsi"/>
+          <w:szCs w:val="32"/>
+        </w:rPr>
+      </w:pPr>
+    </w:p>
+    <w:p>
+      <w:pPr>
+        <w:ind w:left="288" w:right="288"/>
+        <w:rPr>
+          <w:rFonts w:cstheme="minorHAnsi"/>
+          <w:szCs w:val="32"/>
+        </w:rPr>
+      </w:pPr>
+    </w:p>
+    <w:p>
+      <w:pPr>
+        <w:ind w:left="288" w:right="288"/>
+        <w:rPr>
+          <w:rFonts w:cstheme="minorHAnsi"/>
+          <w:szCs w:val="32"/>
+        </w:rPr>
+      </w:pPr>
+    </w:p>
+    <w:p>
+      <w:pPr>
+        <w:ind w:left="288" w:right="288"/>
+        <w:rPr>
+          <w:rFonts w:cstheme="minorHAnsi"/>
+          <w:szCs w:val="32"/>
+        </w:rPr>
+      </w:pPr>
+    </w:p>
+    <w:p>
+      <w:pPr>
+        <w:ind w:left="288" w:right="288"/>
+        <w:rPr>
+          <w:rFonts w:cstheme="minorHAnsi"/>
+          <w:szCs w:val="32"/>
+        </w:rPr>
+      </w:pPr>
+    </w:p>
+    <w:p>
+      <w:pPr>
+        <w:ind w:left="288" w:right="288"/>
+        <w:rPr>
+          <w:rFonts w:cstheme="minorHAnsi"/>
+          <w:szCs w:val="32"/>
+        </w:rPr>
+      </w:pPr>
+    </w:p>
+    <w:p>
+      <w:pPr>
+        <w:ind w:left="288" w:right="288"/>
+        <w:rPr>
+          <w:rFonts w:cstheme="minorHAnsi"/>
+          <w:szCs w:val="32"/>
+        </w:rPr>
+      </w:pPr>
+    </w:p>
+    <w:p>
+      <w:pPr>
+        <w:ind w:left="288" w:right="288"/>
+        <w:rPr>
+          <w:rFonts w:cstheme="minorHAnsi"/>
+          <w:szCs w:val="32"/>
+        </w:rPr>
+      </w:pPr>
+    </w:p>
+    <w:p>
+      <w:pPr>
+        <w:ind w:left="288" w:right="288"/>
+        <w:rPr>
+          <w:rFonts w:cstheme="minorHAnsi"/>
+          <w:szCs w:val="32"/>
+        </w:rPr>
+      </w:pPr>
+    </w:p>
+    <w:p>
+      <w:pPr>
+        <w:ind w:left="288" w:right="288"/>
+        <w:rPr>
+          <w:lang w:val="en-US"/>
+        </w:rPr>
+      </w:pPr>
     </w:p>
     <w:p>
       <w:pPr>
@@ -4965,20 +5899,60 @@
           <w:color w:val="auto"/>
           <w:sz w:val="32"/>
           <w:szCs w:val="32"/>
-          <w:lang w:val="pl-PL"/>
-        </w:rPr>
-      </w:pPr>
-      <w:bookmarkStart w:id="5" w:name="_Toc298260381"/>
+          <w:lang w:val="en-US"/>
+        </w:rPr>
+      </w:pPr>
+      <w:bookmarkStart w:id="4" w:name="_Toc298260381"/>
       <w:r>
         <w:rPr>
           <w:color w:val="auto"/>
           <w:sz w:val="32"/>
           <w:szCs w:val="32"/>
+          <w:lang w:val="en-US"/>
+        </w:rPr>
+        <w:lastRenderedPageBreak/>
+        <w:t>R</w:t>
+      </w:r>
+      <w:r>
+        <w:rPr>
+          <w:color w:val="auto"/>
+          <w:sz w:val="32"/>
+          <w:szCs w:val="32"/>
+          <w:lang w:val="en-US"/>
+        </w:rPr>
+        <w:t>equirements</w:t>
+      </w:r>
+      <w:bookmarkEnd w:id="4"/>
+    </w:p>
+    <w:p>
+      <w:pPr>
+        <w:ind w:left="288" w:right="288"/>
+        <w:rPr>
           <w:lang w:val="pl-PL"/>
         </w:rPr>
-        <w:t>Requirements</w:t>
-      </w:r>
-      <w:bookmarkEnd w:id="5"/>
+      </w:pPr>
+    </w:p>
+    <w:p>
+      <w:pPr>
+        <w:ind w:left="288" w:right="288"/>
+        <w:rPr>
+          <w:lang w:val="en-US"/>
+        </w:rPr>
+      </w:pPr>
+      <w:r>
+        <w:rPr>
+          <w:lang w:val="en-US"/>
+        </w:rPr>
+        <w:t>- Main detection algorithm written in C++</w:t>
+      </w:r>
+    </w:p>
+    <w:p>
+      <w:pPr>
+        <w:ind w:left="288" w:right="288"/>
+        <w:rPr>
+          <w:lang w:val="en-US"/>
+        </w:rPr>
+      </w:pPr>
     </w:p>
     <w:p>
       <w:pPr>
@@ -4991,30 +5965,110 @@
         <w:rPr>
           <w:lang w:val="pl-PL"/>
         </w:rPr>
-        <w:t>Wymagania I cele jakie postawilem sobie przy tworzeniu projektu</w:t>
-      </w:r>
-    </w:p>
-    <w:p>
-      <w:pPr>
-        <w:ind w:left="288" w:right="288"/>
+        <w:t>- High accuracy marker recognition</w:t>
+      </w:r>
+      <w:r>
         <w:rPr>
           <w:lang w:val="pl-PL"/>
         </w:rPr>
-      </w:pPr>
-    </w:p>
-    <w:p>
-      <w:pPr>
-        <w:ind w:left="288" w:right="288"/>
+        <w:br/>
+      </w:r>
+      <w:r>
         <w:rPr>
           <w:lang w:val="pl-PL"/>
         </w:rPr>
-      </w:pPr>
-    </w:p>
-    <w:p>
-      <w:pPr>
-        <w:ind w:left="288" w:right="288"/>
-        <w:rPr>
-          <w:lang w:val="pl-PL"/>
+        <w:tab/>
+      </w:r>
+    </w:p>
+    <w:p>
+      <w:pPr>
+        <w:ind w:left="288" w:right="288"/>
+        <w:rPr>
+          <w:lang w:val="en-US"/>
+        </w:rPr>
+      </w:pPr>
+      <w:r>
+        <w:rPr>
+          <w:lang w:val="en-US"/>
+        </w:rPr>
+        <w:t>- Real- time image processing (</w:t>
+      </w:r>
+      <w:r>
+        <w:rPr>
+          <w:lang w:val="en-US"/>
+        </w:rPr>
+        <w:t>min</w:t>
+      </w:r>
+      <w:r>
+        <w:rPr>
+          <w:lang w:val="en-US"/>
+        </w:rPr>
+        <w:t xml:space="preserve"> 12 FPS)</w:t>
+      </w:r>
+    </w:p>
+    <w:p>
+      <w:pPr>
+        <w:ind w:left="288" w:right="288"/>
+        <w:rPr>
+          <w:lang w:val="en-US"/>
+        </w:rPr>
+      </w:pPr>
+    </w:p>
+    <w:p>
+      <w:pPr>
+        <w:ind w:left="288" w:right="288"/>
+        <w:rPr>
+          <w:lang w:val="en-US"/>
+        </w:rPr>
+      </w:pPr>
+      <w:r>
+        <w:rPr>
+          <w:lang w:val="en-US"/>
+        </w:rPr>
+        <w:t>- Image and video display</w:t>
+      </w:r>
+    </w:p>
+    <w:p>
+      <w:pPr>
+        <w:ind w:left="288" w:right="288"/>
+        <w:rPr>
+          <w:lang w:val="en-US"/>
+        </w:rPr>
+      </w:pPr>
+    </w:p>
+    <w:p>
+      <w:pPr>
+        <w:ind w:left="288" w:right="288"/>
+        <w:rPr>
+          <w:lang w:val="en-US"/>
+        </w:rPr>
+      </w:pPr>
+      <w:r>
+        <w:rPr>
+          <w:lang w:val="en-US"/>
+        </w:rPr>
+        <w:t>- Graphical User Interface</w:t>
+      </w:r>
+    </w:p>
+    <w:p>
+      <w:pPr>
+        <w:ind w:left="288" w:right="288"/>
+        <w:rPr>
+          <w:lang w:val="en-US"/>
+        </w:rPr>
+      </w:pPr>
+      <w:r>
+        <w:rPr>
+          <w:lang w:val="en-US"/>
+        </w:rPr>
+        <w:t xml:space="preserve"> </w:t>
+      </w:r>
+    </w:p>
+    <w:p>
+      <w:pPr>
+        <w:ind w:left="288" w:right="288"/>
+        <w:rPr>
+          <w:lang w:val="en-US"/>
         </w:rPr>
       </w:pPr>
     </w:p>
@@ -5025,7 +6079,7 @@
           <w:rFonts w:cstheme="minorHAnsi"/>
           <w:sz w:val="28"/>
           <w:szCs w:val="28"/>
-          <w:lang w:val="pl-PL"/>
+          <w:lang w:val="en-US"/>
         </w:rPr>
       </w:pPr>
     </w:p>
@@ -5036,7 +6090,7 @@
           <w:rFonts w:cstheme="minorHAnsi"/>
           <w:sz w:val="28"/>
           <w:szCs w:val="28"/>
-          <w:lang w:val="pl-PL"/>
+          <w:lang w:val="en-US"/>
         </w:rPr>
       </w:pPr>
     </w:p>
@@ -5047,7 +6101,7 @@
           <w:rFonts w:cstheme="minorHAnsi"/>
           <w:sz w:val="28"/>
           <w:szCs w:val="28"/>
-          <w:lang w:val="pl-PL"/>
+          <w:lang w:val="en-US"/>
         </w:rPr>
       </w:pPr>
     </w:p>
@@ -5058,7 +6112,7 @@
           <w:rFonts w:cstheme="minorHAnsi"/>
           <w:sz w:val="28"/>
           <w:szCs w:val="28"/>
-          <w:lang w:val="pl-PL"/>
+          <w:lang w:val="en-US"/>
         </w:rPr>
       </w:pPr>
     </w:p>
@@ -5069,7 +6123,7 @@
           <w:rFonts w:cstheme="minorHAnsi"/>
           <w:sz w:val="28"/>
           <w:szCs w:val="28"/>
-          <w:lang w:val="pl-PL"/>
+          <w:lang w:val="en-US"/>
         </w:rPr>
       </w:pPr>
     </w:p>
@@ -5080,7 +6134,7 @@
           <w:rFonts w:cstheme="minorHAnsi"/>
           <w:sz w:val="28"/>
           <w:szCs w:val="28"/>
-          <w:lang w:val="pl-PL"/>
+          <w:lang w:val="en-US"/>
         </w:rPr>
       </w:pPr>
     </w:p>
@@ -5091,7 +6145,7 @@
           <w:rFonts w:cstheme="minorHAnsi"/>
           <w:sz w:val="28"/>
           <w:szCs w:val="28"/>
-          <w:lang w:val="pl-PL"/>
+          <w:lang w:val="en-US"/>
         </w:rPr>
       </w:pPr>
     </w:p>
@@ -5102,7 +6156,7 @@
           <w:rFonts w:cstheme="minorHAnsi"/>
           <w:sz w:val="28"/>
           <w:szCs w:val="28"/>
-          <w:lang w:val="pl-PL"/>
+          <w:lang w:val="en-US"/>
         </w:rPr>
       </w:pPr>
     </w:p>
@@ -5113,7 +6167,7 @@
           <w:rFonts w:cstheme="minorHAnsi"/>
           <w:sz w:val="28"/>
           <w:szCs w:val="28"/>
-          <w:lang w:val="pl-PL"/>
+          <w:lang w:val="en-US"/>
         </w:rPr>
       </w:pPr>
     </w:p>
@@ -5124,7 +6178,7 @@
           <w:rFonts w:cstheme="minorHAnsi"/>
           <w:sz w:val="28"/>
           <w:szCs w:val="28"/>
-          <w:lang w:val="pl-PL"/>
+          <w:lang w:val="en-US"/>
         </w:rPr>
       </w:pPr>
     </w:p>
@@ -5135,7 +6189,7 @@
           <w:rFonts w:cstheme="minorHAnsi"/>
           <w:sz w:val="28"/>
           <w:szCs w:val="28"/>
-          <w:lang w:val="pl-PL"/>
+          <w:lang w:val="en-US"/>
         </w:rPr>
       </w:pPr>
     </w:p>
@@ -5146,7 +6200,7 @@
           <w:rFonts w:cstheme="minorHAnsi"/>
           <w:sz w:val="28"/>
           <w:szCs w:val="28"/>
-          <w:lang w:val="pl-PL"/>
+          <w:lang w:val="en-US"/>
         </w:rPr>
       </w:pPr>
     </w:p>
@@ -5157,7 +6211,7 @@
           <w:rFonts w:cstheme="minorHAnsi"/>
           <w:sz w:val="28"/>
           <w:szCs w:val="28"/>
-          <w:lang w:val="pl-PL"/>
+          <w:lang w:val="en-US"/>
         </w:rPr>
       </w:pPr>
     </w:p>
@@ -5168,7 +6222,7 @@
           <w:rFonts w:cstheme="minorHAnsi"/>
           <w:sz w:val="28"/>
           <w:szCs w:val="28"/>
-          <w:lang w:val="pl-PL"/>
+          <w:lang w:val="en-US"/>
         </w:rPr>
       </w:pPr>
     </w:p>
@@ -5178,7 +6232,7 @@
           <w:rFonts w:cstheme="minorHAnsi"/>
           <w:sz w:val="28"/>
           <w:szCs w:val="28"/>
-          <w:lang w:val="pl-PL"/>
+          <w:lang w:val="en-US"/>
         </w:rPr>
       </w:pPr>
       <w:r>
@@ -5186,7 +6240,7 @@
           <w:rFonts w:cstheme="minorHAnsi"/>
           <w:sz w:val="28"/>
           <w:szCs w:val="28"/>
-          <w:lang w:val="pl-PL"/>
+          <w:lang w:val="en-US"/>
         </w:rPr>
         <w:br w:type="page"/>
       </w:r>
@@ -5198,7 +6252,7 @@
           <w:rFonts w:cstheme="minorHAnsi"/>
           <w:sz w:val="28"/>
           <w:szCs w:val="28"/>
-          <w:lang w:val="pl-PL"/>
+          <w:lang w:val="en-US"/>
         </w:rPr>
       </w:pPr>
     </w:p>
@@ -5209,7 +6263,7 @@
           <w:rFonts w:cstheme="minorHAnsi"/>
           <w:sz w:val="28"/>
           <w:szCs w:val="28"/>
-          <w:lang w:val="pl-PL"/>
+          <w:lang w:val="en-US"/>
         </w:rPr>
       </w:pPr>
     </w:p>
@@ -5220,7 +6274,7 @@
           <w:rFonts w:cstheme="minorHAnsi"/>
           <w:sz w:val="28"/>
           <w:szCs w:val="28"/>
-          <w:lang w:val="pl-PL"/>
+          <w:lang w:val="en-US"/>
         </w:rPr>
       </w:pPr>
     </w:p>
@@ -5257,7 +6311,7 @@
           <w:color w:val="auto"/>
         </w:rPr>
       </w:pPr>
-      <w:bookmarkStart w:id="6" w:name="_Toc298260382"/>
+      <w:bookmarkStart w:id="5" w:name="_Toc298260382"/>
       <w:r>
         <w:rPr>
           <w:rFonts w:ascii="Garamond" w:hAnsi="Garamond" w:cs="LMRoman12-Bold"/>
@@ -5288,7 +6342,7 @@
         </w:rPr>
         <w:t>nalysis</w:t>
       </w:r>
-      <w:bookmarkEnd w:id="6"/>
+      <w:bookmarkEnd w:id="5"/>
       <w:r>
         <w:rPr>
           <w:rFonts w:ascii="Garamond" w:hAnsi="Garamond" w:cs="LMRoman12-Bold"/>
@@ -5338,7 +6392,7 @@
           <w:szCs w:val="32"/>
         </w:rPr>
       </w:pPr>
-      <w:bookmarkStart w:id="7" w:name="_Toc298260383"/>
+      <w:bookmarkStart w:id="6" w:name="_Toc298260383"/>
       <w:r>
         <w:rPr>
           <w:color w:val="auto"/>
@@ -5347,7 +6401,7 @@
         </w:rPr>
         <w:t>Video capture</w:t>
       </w:r>
-      <w:bookmarkEnd w:id="7"/>
+      <w:bookmarkEnd w:id="6"/>
     </w:p>
     <w:p>
       <w:pPr>
@@ -5403,7 +6457,7 @@
         </w:rPr>
         <w:t xml:space="preserve"> </w:t>
       </w:r>
-      <w:bookmarkStart w:id="8" w:name="_Toc298260384"/>
+      <w:bookmarkStart w:id="7" w:name="_Toc298260384"/>
       <w:r>
         <w:rPr>
           <w:color w:val="auto"/>
@@ -5412,7 +6466,7 @@
         </w:rPr>
         <w:t>Marker detection</w:t>
       </w:r>
-      <w:bookmarkEnd w:id="8"/>
+      <w:bookmarkEnd w:id="7"/>
     </w:p>
     <w:p>
       <w:pPr>
@@ -5477,7 +6531,7 @@
           <w:lang w:val="pl-PL"/>
         </w:rPr>
       </w:pPr>
-      <w:bookmarkStart w:id="9" w:name="_Toc298260385"/>
+      <w:bookmarkStart w:id="8" w:name="_Toc298260385"/>
       <w:r>
         <w:rPr>
           <w:color w:val="auto"/>
@@ -5505,7 +6559,7 @@
         </w:rPr>
         <w:t>detection</w:t>
       </w:r>
-      <w:bookmarkEnd w:id="9"/>
+      <w:bookmarkEnd w:id="8"/>
     </w:p>
     <w:p>
       <w:pPr>
@@ -5572,31 +6626,31 @@
       <w:pPr>
         <w:ind w:left="288" w:right="288"/>
         <w:rPr>
-          <w:lang w:val="pl-PL"/>
-        </w:rPr>
-      </w:pPr>
-    </w:p>
-    <w:p>
-      <w:pPr>
-        <w:ind w:left="288" w:right="288"/>
-        <w:rPr>
-          <w:lang w:val="pl-PL"/>
-        </w:rPr>
-      </w:pPr>
-    </w:p>
-    <w:p>
-      <w:pPr>
-        <w:ind w:left="288" w:right="288"/>
-        <w:rPr>
-          <w:lang w:val="pl-PL"/>
-        </w:rPr>
-      </w:pPr>
-    </w:p>
-    <w:p>
-      <w:pPr>
-        <w:ind w:left="288" w:right="288"/>
-        <w:rPr>
-          <w:lang w:val="pl-PL"/>
+          <w:lang w:val="en-US"/>
+        </w:rPr>
+      </w:pPr>
+    </w:p>
+    <w:p>
+      <w:pPr>
+        <w:ind w:left="288" w:right="288"/>
+        <w:rPr>
+          <w:lang w:val="en-US"/>
+        </w:rPr>
+      </w:pPr>
+    </w:p>
+    <w:p>
+      <w:pPr>
+        <w:ind w:left="288" w:right="288"/>
+        <w:rPr>
+          <w:lang w:val="en-US"/>
+        </w:rPr>
+      </w:pPr>
+    </w:p>
+    <w:p>
+      <w:pPr>
+        <w:ind w:left="288" w:right="288"/>
+        <w:rPr>
+          <w:lang w:val="en-US"/>
         </w:rPr>
       </w:pPr>
     </w:p>
@@ -5607,7 +6661,7 @@
           <w:rFonts w:cstheme="minorHAnsi"/>
           <w:b/>
           <w:szCs w:val="32"/>
-          <w:lang w:val="pl-PL"/>
+          <w:lang w:val="en-US"/>
         </w:rPr>
       </w:pPr>
     </w:p>
@@ -5618,7 +6672,7 @@
           <w:rFonts w:cstheme="minorHAnsi"/>
           <w:sz w:val="28"/>
           <w:szCs w:val="28"/>
-          <w:lang w:val="pl-PL"/>
+          <w:lang w:val="en-US"/>
         </w:rPr>
       </w:pPr>
     </w:p>
@@ -5629,7 +6683,7 @@
           <w:rFonts w:cstheme="minorHAnsi"/>
           <w:sz w:val="28"/>
           <w:szCs w:val="28"/>
-          <w:lang w:val="pl-PL"/>
+          <w:lang w:val="en-US"/>
         </w:rPr>
       </w:pPr>
     </w:p>
@@ -5640,7 +6694,7 @@
           <w:rFonts w:cstheme="minorHAnsi"/>
           <w:sz w:val="28"/>
           <w:szCs w:val="28"/>
-          <w:lang w:val="pl-PL"/>
+          <w:lang w:val="en-US"/>
         </w:rPr>
       </w:pPr>
       <w:r>
@@ -5648,7 +6702,7 @@
           <w:rFonts w:cstheme="minorHAnsi"/>
           <w:sz w:val="28"/>
           <w:szCs w:val="28"/>
-          <w:lang w:val="pl-PL"/>
+          <w:lang w:val="en-US"/>
         </w:rPr>
         <w:br w:type="page"/>
       </w:r>
@@ -5659,7 +6713,7 @@
         <w:rPr>
           <w:b/>
           <w:szCs w:val="32"/>
-          <w:lang w:val="pl-PL"/>
+          <w:lang w:val="en-US"/>
         </w:rPr>
       </w:pPr>
     </w:p>
@@ -5669,7 +6723,7 @@
         <w:rPr>
           <w:b/>
           <w:szCs w:val="32"/>
-          <w:lang w:val="pl-PL"/>
+          <w:lang w:val="en-US"/>
         </w:rPr>
       </w:pPr>
     </w:p>
@@ -5701,7 +6755,7 @@
           <w:lang w:val="pl-PL"/>
         </w:rPr>
       </w:pPr>
-      <w:bookmarkStart w:id="10" w:name="_Toc298260386"/>
+      <w:bookmarkStart w:id="9" w:name="_Toc298260386"/>
       <w:r>
         <w:rPr>
           <w:rFonts w:ascii="Garamond" w:hAnsi="Garamond" w:cs="LMRoman12-Bold"/>
@@ -5712,7 +6766,7 @@
         </w:rPr>
         <w:t>Project Design</w:t>
       </w:r>
-      <w:bookmarkEnd w:id="10"/>
+      <w:bookmarkEnd w:id="9"/>
     </w:p>
     <w:p>
       <w:pPr>
@@ -5751,7 +6805,7 @@
           <w:lang w:val="pl-PL"/>
         </w:rPr>
       </w:pPr>
-      <w:bookmarkStart w:id="11" w:name="_Toc298260387"/>
+      <w:bookmarkStart w:id="10" w:name="_Toc298260387"/>
       <w:r>
         <w:rPr>
           <w:color w:val="auto"/>
@@ -5770,7 +6824,7 @@
         </w:rPr>
         <w:t>y choice</w:t>
       </w:r>
-      <w:bookmarkEnd w:id="11"/>
+      <w:bookmarkEnd w:id="10"/>
     </w:p>
     <w:p>
       <w:pPr>
@@ -5820,7 +6874,7 @@
           <w:szCs w:val="32"/>
         </w:rPr>
       </w:pPr>
-      <w:bookmarkStart w:id="12" w:name="_Toc298260388"/>
+      <w:bookmarkStart w:id="11" w:name="_Toc298260388"/>
       <w:r>
         <w:rPr>
           <w:color w:val="auto"/>
@@ -5829,7 +6883,7 @@
         </w:rPr>
         <w:t>Development Process</w:t>
       </w:r>
-      <w:bookmarkEnd w:id="12"/>
+      <w:bookmarkEnd w:id="11"/>
     </w:p>
     <w:p>
       <w:pPr>
@@ -5891,7 +6945,7 @@
           <w:szCs w:val="32"/>
         </w:rPr>
       </w:pPr>
-      <w:bookmarkStart w:id="13" w:name="_Toc298260389"/>
+      <w:bookmarkStart w:id="12" w:name="_Toc298260389"/>
       <w:r>
         <w:rPr>
           <w:color w:val="auto"/>
@@ -5900,7 +6954,7 @@
         </w:rPr>
         <w:t>Project Algorithm</w:t>
       </w:r>
-      <w:bookmarkEnd w:id="13"/>
+      <w:bookmarkEnd w:id="12"/>
     </w:p>
     <w:p>
       <w:pPr>
@@ -5938,7 +6992,7 @@
           <w:szCs w:val="32"/>
         </w:rPr>
       </w:pPr>
-      <w:bookmarkStart w:id="14" w:name="_Toc298260390"/>
+      <w:bookmarkStart w:id="13" w:name="_Toc298260390"/>
       <w:r>
         <w:rPr>
           <w:color w:val="auto"/>
@@ -5947,7 +7001,7 @@
         </w:rPr>
         <w:t>GUI</w:t>
       </w:r>
-      <w:bookmarkEnd w:id="14"/>
+      <w:bookmarkEnd w:id="13"/>
     </w:p>
     <w:p>
       <w:pPr>
@@ -6097,7 +7151,7 @@
           <w:color w:val="auto"/>
         </w:rPr>
       </w:pPr>
-      <w:bookmarkStart w:id="15" w:name="_Toc298260391"/>
+      <w:bookmarkStart w:id="14" w:name="_Toc298260391"/>
       <w:r>
         <w:rPr>
           <w:rFonts w:ascii="Garamond" w:hAnsi="Garamond" w:cs="LMRoman12-Bold"/>
@@ -6108,7 +7162,7 @@
         </w:rPr>
         <w:t>Internal Specification</w:t>
       </w:r>
-      <w:bookmarkEnd w:id="15"/>
+      <w:bookmarkEnd w:id="14"/>
     </w:p>
     <w:p>
       <w:pPr>
@@ -6144,7 +7198,7 @@
           <w:szCs w:val="32"/>
         </w:rPr>
       </w:pPr>
-      <w:bookmarkStart w:id="16" w:name="_Toc298260392"/>
+      <w:bookmarkStart w:id="15" w:name="_Toc298260392"/>
       <w:r>
         <w:rPr>
           <w:color w:val="auto"/>
@@ -6153,7 +7207,7 @@
         </w:rPr>
         <w:t>Main program functions</w:t>
       </w:r>
-      <w:bookmarkEnd w:id="16"/>
+      <w:bookmarkEnd w:id="15"/>
     </w:p>
     <w:p>
       <w:pPr>
@@ -6189,7 +7243,7 @@
           <w:szCs w:val="32"/>
         </w:rPr>
       </w:pPr>
-      <w:bookmarkStart w:id="17" w:name="_Toc298260393"/>
+      <w:bookmarkStart w:id="16" w:name="_Toc298260393"/>
       <w:r>
         <w:rPr>
           <w:color w:val="auto"/>
@@ -6198,7 +7252,7 @@
         </w:rPr>
         <w:t>Graphical User Interface</w:t>
       </w:r>
-      <w:bookmarkEnd w:id="17"/>
+      <w:bookmarkEnd w:id="16"/>
     </w:p>
     <w:p>
       <w:pPr>
@@ -6301,7 +7355,7 @@
           <w:color w:val="auto"/>
         </w:rPr>
       </w:pPr>
-      <w:bookmarkStart w:id="18" w:name="_Toc298260394"/>
+      <w:bookmarkStart w:id="17" w:name="_Toc298260394"/>
       <w:r>
         <w:rPr>
           <w:rFonts w:ascii="Garamond" w:hAnsi="Garamond" w:cs="LMRoman12-Bold"/>
@@ -6312,7 +7366,7 @@
         </w:rPr>
         <w:t>External Specification</w:t>
       </w:r>
-      <w:bookmarkEnd w:id="18"/>
+      <w:bookmarkEnd w:id="17"/>
     </w:p>
     <w:p>
       <w:pPr>
@@ -6348,7 +7402,7 @@
           <w:szCs w:val="32"/>
         </w:rPr>
       </w:pPr>
-      <w:bookmarkStart w:id="19" w:name="_Toc298260395"/>
+      <w:bookmarkStart w:id="18" w:name="_Toc298260395"/>
       <w:r>
         <w:rPr>
           <w:color w:val="auto"/>
@@ -6357,7 +7411,7 @@
         </w:rPr>
         <w:t>‘How to’ instruction</w:t>
       </w:r>
-      <w:bookmarkEnd w:id="19"/>
+      <w:bookmarkEnd w:id="18"/>
     </w:p>
     <w:p>
       <w:pPr>
@@ -6387,7 +7441,7 @@
           <w:szCs w:val="32"/>
         </w:rPr>
       </w:pPr>
-      <w:bookmarkStart w:id="20" w:name="_Toc298260396"/>
+      <w:bookmarkStart w:id="19" w:name="_Toc298260396"/>
       <w:r>
         <w:rPr>
           <w:color w:val="auto"/>
@@ -6396,7 +7450,7 @@
         </w:rPr>
         <w:t>Errors handling</w:t>
       </w:r>
-      <w:bookmarkEnd w:id="20"/>
+      <w:bookmarkEnd w:id="19"/>
     </w:p>
     <w:p>
       <w:pPr>
@@ -6559,7 +7613,7 @@
           <w:color w:val="auto"/>
         </w:rPr>
       </w:pPr>
-      <w:bookmarkStart w:id="21" w:name="_Toc298260397"/>
+      <w:bookmarkStart w:id="20" w:name="_Toc298260397"/>
       <w:r>
         <w:rPr>
           <w:rFonts w:ascii="Garamond" w:hAnsi="Garamond" w:cs="LMRoman12-Bold"/>
@@ -6580,7 +7634,7 @@
         </w:rPr>
         <w:t xml:space="preserve"> and results analysis</w:t>
       </w:r>
-      <w:bookmarkEnd w:id="21"/>
+      <w:bookmarkEnd w:id="20"/>
     </w:p>
     <w:p>
       <w:pPr>
@@ -6616,7 +7670,7 @@
           <w:szCs w:val="32"/>
         </w:rPr>
       </w:pPr>
-      <w:bookmarkStart w:id="22" w:name="_Toc298260398"/>
+      <w:bookmarkStart w:id="21" w:name="_Toc298260398"/>
       <w:r>
         <w:rPr>
           <w:color w:val="auto"/>
@@ -6642,7 +7696,7 @@
         </w:rPr>
         <w:t>sis</w:t>
       </w:r>
-      <w:bookmarkEnd w:id="22"/>
+      <w:bookmarkEnd w:id="21"/>
     </w:p>
     <w:p>
       <w:pPr>
@@ -6672,7 +7726,7 @@
           <w:szCs w:val="32"/>
         </w:rPr>
       </w:pPr>
-      <w:bookmarkStart w:id="23" w:name="_Toc298260399"/>
+      <w:bookmarkStart w:id="22" w:name="_Toc298260399"/>
       <w:r>
         <w:rPr>
           <w:color w:val="auto"/>
@@ -6681,7 +7735,7 @@
         </w:rPr>
         <w:t>Environment dependencies</w:t>
       </w:r>
-      <w:bookmarkEnd w:id="23"/>
+      <w:bookmarkEnd w:id="22"/>
     </w:p>
     <w:p>
       <w:pPr>
@@ -6711,7 +7765,7 @@
           <w:szCs w:val="32"/>
         </w:rPr>
       </w:pPr>
-      <w:bookmarkStart w:id="24" w:name="_Toc298260400"/>
+      <w:bookmarkStart w:id="23" w:name="_Toc298260400"/>
       <w:r>
         <w:rPr>
           <w:color w:val="auto"/>
@@ -6720,7 +7774,7 @@
         </w:rPr>
         <w:t>Threshold methods</w:t>
       </w:r>
-      <w:bookmarkEnd w:id="24"/>
+      <w:bookmarkEnd w:id="23"/>
     </w:p>
     <w:p>
       <w:pPr>
@@ -6765,7 +7819,7 @@
           <w:szCs w:val="32"/>
         </w:rPr>
       </w:pPr>
-      <w:bookmarkStart w:id="25" w:name="_Toc298260401"/>
+      <w:bookmarkStart w:id="24" w:name="_Toc298260401"/>
       <w:r>
         <w:rPr>
           <w:color w:val="auto"/>
@@ -6774,7 +7828,7 @@
         </w:rPr>
         <w:t>Displaying static image and video</w:t>
       </w:r>
-      <w:bookmarkEnd w:id="25"/>
+      <w:bookmarkEnd w:id="24"/>
     </w:p>
     <w:p>
       <w:pPr>
@@ -6824,7 +7878,7 @@
           <w:szCs w:val="32"/>
         </w:rPr>
       </w:pPr>
-      <w:bookmarkStart w:id="26" w:name="_Toc298260402"/>
+      <w:bookmarkStart w:id="25" w:name="_Toc298260402"/>
       <w:r>
         <w:rPr>
           <w:color w:val="auto"/>
@@ -6833,7 +7887,7 @@
         </w:rPr>
         <w:t>Camera parameters</w:t>
       </w:r>
-      <w:bookmarkEnd w:id="26"/>
+      <w:bookmarkEnd w:id="25"/>
     </w:p>
     <w:p>
       <w:pPr>
@@ -6963,7 +8017,7 @@
           <w:lang w:val="pl-PL"/>
         </w:rPr>
       </w:pPr>
-      <w:bookmarkStart w:id="27" w:name="_Toc298260403"/>
+      <w:bookmarkStart w:id="26" w:name="_Toc298260403"/>
       <w:r>
         <w:rPr>
           <w:rFonts w:ascii="Garamond" w:hAnsi="Garamond" w:cs="LMRoman12-Bold"/>
@@ -6974,7 +8028,7 @@
         </w:rPr>
         <w:t>Summary</w:t>
       </w:r>
-      <w:bookmarkEnd w:id="27"/>
+      <w:bookmarkEnd w:id="26"/>
     </w:p>
     <w:p>
       <w:pPr>
@@ -7106,7 +8160,7 @@
           <w:lang w:val="pl-PL"/>
         </w:rPr>
       </w:pPr>
-      <w:bookmarkStart w:id="28" w:name="_Toc298260404"/>
+      <w:bookmarkStart w:id="27" w:name="_Toc298260404"/>
       <w:r>
         <w:rPr>
           <w:rFonts w:ascii="Garamond" w:hAnsi="Garamond"/>
@@ -7117,7 +8171,7 @@
         </w:rPr>
         <w:t>Bibliography</w:t>
       </w:r>
-      <w:bookmarkEnd w:id="28"/>
+      <w:bookmarkEnd w:id="27"/>
     </w:p>
     <w:p>
       <w:pPr>
@@ -7518,18 +8572,121 @@
     <w:p>
       <w:pPr>
         <w:ind w:left="288" w:right="288"/>
-      </w:pPr>
-      <w:r>
         <w:rPr>
           <w:bdr w:val="none" w:sz="0" w:space="0" w:color="auto" w:frame="1"/>
         </w:rPr>
-        <w:t xml:space="preserve">[5] </w:t>
-      </w:r>
-    </w:p>
-    <w:p>
-      <w:pPr>
-        <w:ind w:left="288" w:right="288"/>
-      </w:pPr>
+      </w:pPr>
+      <w:r>
+        <w:rPr>
+          <w:bdr w:val="none" w:sz="0" w:space="0" w:color="auto" w:frame="1"/>
+        </w:rPr>
+        <w:t>[5]</w:t>
+      </w:r>
+      <w:r>
+        <w:rPr>
+          <w:bdr w:val="none" w:sz="0" w:space="0" w:color="auto" w:frame="1"/>
+        </w:rPr>
+        <w:t xml:space="preserve"> </w:t>
+      </w:r>
+      <w:r>
+        <w:rPr>
+          <w:bdr w:val="none" w:sz="0" w:space="0" w:color="auto" w:frame="1"/>
+        </w:rPr>
+        <w:t>Christian Doppler</w:t>
+      </w:r>
+      <w:r>
+        <w:rPr>
+          <w:bdr w:val="none" w:sz="0" w:space="0" w:color="auto" w:frame="1"/>
+        </w:rPr>
+        <w:t>.</w:t>
+      </w:r>
+      <w:r>
+        <w:rPr>
+          <w:bdr w:val="none" w:sz="0" w:space="0" w:color="auto" w:frame="1"/>
+        </w:rPr>
+        <w:t xml:space="preserve"> </w:t>
+      </w:r>
+      <w:r>
+        <w:rPr>
+          <w:bdr w:val="none" w:sz="0" w:space="0" w:color="auto" w:frame="1"/>
+        </w:rPr>
+        <w:t>“</w:t>
+      </w:r>
+      <w:r>
+        <w:rPr>
+          <w:bdr w:val="none" w:sz="0" w:space="0" w:color="auto" w:frame="1"/>
+        </w:rPr>
+        <w:t>History of Mobile AR</w:t>
+      </w:r>
+      <w:r>
+        <w:rPr>
+          <w:bdr w:val="none" w:sz="0" w:space="0" w:color="auto" w:frame="1"/>
+        </w:rPr>
+        <w:t>”</w:t>
+      </w:r>
+      <w:r>
+        <w:rPr>
+          <w:bdr w:val="none" w:sz="0" w:space="0" w:color="auto" w:frame="1"/>
+        </w:rPr>
+        <w:t>, Laboratory for Handheld Augmented R</w:t>
+      </w:r>
+      <w:r>
+        <w:rPr>
+          <w:bdr w:val="none" w:sz="0" w:space="0" w:color="auto" w:frame="1"/>
+        </w:rPr>
+        <w:t xml:space="preserve">eality, </w:t>
+      </w:r>
+      <w:r>
+        <w:rPr>
+          <w:bdr w:val="none" w:sz="0" w:space="0" w:color="auto" w:frame="1"/>
+        </w:rPr>
+        <w:t>https://www.icg.tugra</w:t>
+      </w:r>
+      <w:r>
+        <w:rPr>
+          <w:bdr w:val="none" w:sz="0" w:space="0" w:color="auto" w:frame="1"/>
+        </w:rPr>
+        <w:t>z.at/~daniel/HistoryOfMobileAR</w:t>
+      </w:r>
+      <w:proofErr w:type="gramStart"/>
+      <w:r>
+        <w:rPr>
+          <w:bdr w:val="none" w:sz="0" w:space="0" w:color="auto" w:frame="1"/>
+        </w:rPr>
+        <w:t>/</w:t>
+      </w:r>
+      <w:proofErr w:type="gramEnd"/>
+      <w:r>
+        <w:rPr>
+          <w:bdr w:val="none" w:sz="0" w:space="0" w:color="auto" w:frame="1"/>
+        </w:rPr>
+        <w:br/>
+      </w:r>
+      <w:r>
+        <w:rPr>
+          <w:bdr w:val="none" w:sz="0" w:space="0" w:color="auto" w:frame="1"/>
+        </w:rPr>
+        <w:t xml:space="preserve">(accessed </w:t>
+      </w:r>
+      <w:r>
+        <w:rPr>
+          <w:bdr w:val="none" w:sz="0" w:space="0" w:color="auto" w:frame="1"/>
+        </w:rPr>
+        <w:t>07/12</w:t>
+      </w:r>
+      <w:r>
+        <w:rPr>
+          <w:bdr w:val="none" w:sz="0" w:space="0" w:color="auto" w:frame="1"/>
+        </w:rPr>
+        <w:t>/2011)</w:t>
+      </w:r>
+    </w:p>
+    <w:p>
+      <w:pPr>
+        <w:ind w:left="288" w:right="288"/>
+      </w:pPr>
+      <w:bookmarkStart w:id="28" w:name="_GoBack"/>
+      <w:bookmarkEnd w:id="28"/>
     </w:p>
     <w:p>
       <w:pPr>
@@ -8019,7 +9176,7 @@
                               <w:sz w:val="26"/>
                               <w:szCs w:val="26"/>
                             </w:rPr>
-                            <w:t>5</w:t>
+                            <w:t>18</w:t>
                           </w:r>
                           <w:r>
                             <w:rPr>
@@ -8106,7 +9263,7 @@
                         <w:sz w:val="26"/>
                         <w:szCs w:val="26"/>
                       </w:rPr>
-                      <w:t>5</w:t>
+                      <w:t>18</w:t>
                     </w:r>
                     <w:r>
                       <w:rPr>
@@ -13552,7 +14709,7 @@
 </file>
 
 <file path=customXml/itemProps1.xml><?xml version="1.0" encoding="utf-8"?>
-<ds:datastoreItem xmlns:ds="http://schemas.openxmlformats.org/officeDocument/2006/customXml" ds:itemID="{5886F6C8-9F09-4EC6-8308-B14C90861099}">
+<ds:datastoreItem xmlns:ds="http://schemas.openxmlformats.org/officeDocument/2006/customXml" ds:itemID="{AEADAD88-A20F-4E06-8BCD-B9FB0363C1CD}">
   <ds:schemaRefs>
     <ds:schemaRef ds:uri="http://schemas.openxmlformats.org/officeDocument/2006/bibliography"/>
   </ds:schemaRefs>

</xml_diff>